<commit_message>
Bổ sung phiếu báo cáo làm việc cá nhân/nhóm tuần 1 và 2
</commit_message>
<xml_diff>
--- a/Nhom 5_BaoCao_BTL_ATBMTT_20221IT6001001.docx
+++ b/Nhom 5_BaoCao_BTL_ATBMTT_20221IT6001001.docx
@@ -7318,9 +7318,7 @@
           <w:tab w:val="center" w:pos="4560"/>
         </w:tabs>
         <w:sectPr>
-          <w:headerReference w:type="default" r:id="rId9"/>
-          <w:footerReference w:type="default" r:id="rId10"/>
-          <w:footerReference w:type="first" r:id="rId11"/>
+          <w:footerReference w:type="first" r:id="rId9"/>
           <w:pgSz w:w="12240" w:h="15840"/>
           <w:pgMar w:top="1134" w:right="1134" w:bottom="1134" w:left="1985" w:header="709" w:footer="709" w:gutter="0"/>
           <w:pgNumType w:start="1"/>
@@ -7485,16 +7483,6 @@
           <w:szCs w:val="28"/>
         </w:rPr>
       </w:pPr>
-    </w:p>
-    <w:p>
-      <w:pPr>
-        <w:spacing w:after="200"/>
-        <w:rPr>
-          <w:rFonts w:cs="Times New Roman"/>
-          <w:color w:val="000000" w:themeColor="text1"/>
-          <w:szCs w:val="28"/>
-        </w:rPr>
-      </w:pPr>
       <w:r>
         <w:rPr>
           <w:rFonts w:cs="Times New Roman"/>
@@ -7728,8 +7716,6 @@
         </w:rPr>
         <w:t xml:space="preserve"> </w:t>
       </w:r>
-      <w:bookmarkStart w:id="4" w:name="_GoBack"/>
-      <w:bookmarkEnd w:id="4"/>
       <w:r>
         <w:rPr>
           <w:rFonts w:cs="Times New Roman"/>
@@ -7906,7 +7892,6 @@
           <w:ilvl w:val="0"/>
           <w:numId w:val="0"/>
         </w:numPr>
-        <w:ind w:left="431"/>
         <w:rPr>
           <w:rFonts w:cs="Times New Roman"/>
           <w:color w:val="000000" w:themeColor="text1"/>
@@ -7921,8 +7906,8 @@
         </w:rPr>
         <w:br w:type="page"/>
       </w:r>
-      <w:bookmarkStart w:id="5" w:name="_Toc123843731"/>
-      <w:bookmarkStart w:id="6" w:name="_Toc106133480"/>
+      <w:bookmarkStart w:id="4" w:name="_Toc123843731"/>
+      <w:bookmarkStart w:id="5" w:name="_Toc106133480"/>
       <w:r>
         <w:rPr>
           <w:rFonts w:cs="Times New Roman"/>
@@ -7956,7 +7941,7 @@
         </w:rPr>
         <w:t>NG QUAN</w:t>
       </w:r>
-      <w:bookmarkEnd w:id="5"/>
+      <w:bookmarkEnd w:id="4"/>
       <w:r>
         <w:rPr>
           <w:rFonts w:cs="Times New Roman"/>
@@ -7965,8 +7950,8 @@
         </w:rPr>
         <w:t xml:space="preserve"> </w:t>
       </w:r>
-      <w:bookmarkStart w:id="7" w:name="_Toc106133481"/>
-      <w:bookmarkEnd w:id="6"/>
+      <w:bookmarkStart w:id="6" w:name="_Toc106133481"/>
+      <w:bookmarkEnd w:id="5"/>
       <w:r>
         <w:rPr>
           <w:rFonts w:cs="Times New Roman"/>
@@ -8081,17 +8066,27 @@
         <w:autoSpaceDN w:val="0"/>
         <w:spacing w:before="183" w:after="0" w:line="240" w:lineRule="auto"/>
         <w:jc w:val="both"/>
-      </w:pPr>
-      <w:r>
+        <w:rPr>
+          <w:sz w:val="28"/>
+        </w:rPr>
+      </w:pPr>
+      <w:r>
+        <w:rPr>
+          <w:sz w:val="28"/>
+        </w:rPr>
         <w:t>Giới</w:t>
       </w:r>
       <w:r>
         <w:rPr>
           <w:spacing w:val="-1"/>
-        </w:rPr>
-        <w:t xml:space="preserve"> </w:t>
-      </w:r>
-      <w:r>
+          <w:sz w:val="28"/>
+        </w:rPr>
+        <w:t xml:space="preserve"> </w:t>
+      </w:r>
+      <w:r>
+        <w:rPr>
+          <w:sz w:val="28"/>
+        </w:rPr>
         <w:t>thiệu</w:t>
       </w:r>
     </w:p>
@@ -8121,7 +8116,12 @@
         <w:t xml:space="preserve"> </w:t>
       </w:r>
       <w:r>
-        <w:t>DES ba lần được sử dụng. DES ba lần có hai ưu điểm đảm bảo cho việc sử dụng rộng rãi</w:t>
+        <w:t>DES ba lần được sử dụng. DES ba lần có hai ưu đ</w:t>
+      </w:r>
+      <w:bookmarkStart w:id="7" w:name="_GoBack"/>
+      <w:bookmarkEnd w:id="7"/>
+      <w:r>
+        <w:t>iểm đảm bảo cho việc sử dụng rộng rãi</w:t>
       </w:r>
       <w:r>
         <w:rPr>
@@ -9143,68 +9143,6 @@
       </w:r>
       <w:r>
         <w:t>tế.</w:t>
-      </w:r>
-    </w:p>
-    <w:p>
-      <w:pPr>
-        <w:spacing w:before="61"/>
-        <w:ind w:left="666"/>
-        <w:rPr>
-          <w:i/>
-          <w:sz w:val="26"/>
-        </w:rPr>
-      </w:pPr>
-      <w:r>
-        <w:rPr>
-          <w:i/>
-          <w:sz w:val="26"/>
-        </w:rPr>
-        <w:t>Bảng</w:t>
-      </w:r>
-      <w:r>
-        <w:rPr>
-          <w:i/>
-          <w:spacing w:val="-2"/>
-          <w:sz w:val="26"/>
-        </w:rPr>
-        <w:t xml:space="preserve"> </w:t>
-      </w:r>
-      <w:r>
-        <w:rPr>
-          <w:i/>
-          <w:sz w:val="26"/>
-        </w:rPr>
-        <w:t>4.11. Tham số</w:t>
-      </w:r>
-      <w:r>
-        <w:rPr>
-          <w:i/>
-          <w:spacing w:val="-2"/>
-          <w:sz w:val="26"/>
-        </w:rPr>
-        <w:t xml:space="preserve"> </w:t>
-      </w:r>
-      <w:r>
-        <w:rPr>
-          <w:i/>
-          <w:sz w:val="26"/>
-        </w:rPr>
-        <w:t>của</w:t>
-      </w:r>
-      <w:r>
-        <w:rPr>
-          <w:i/>
-          <w:spacing w:val="-2"/>
-          <w:sz w:val="26"/>
-        </w:rPr>
-        <w:t xml:space="preserve"> </w:t>
-      </w:r>
-      <w:r>
-        <w:rPr>
-          <w:i/>
-          <w:sz w:val="26"/>
-        </w:rPr>
-        <w:t>AES</w:t>
       </w:r>
     </w:p>
     <w:p>
@@ -9955,6 +9893,69 @@
     </w:tbl>
     <w:p>
       <w:pPr>
+        <w:spacing w:before="61"/>
+        <w:ind w:left="666" w:firstLine="54"/>
+        <w:jc w:val="center"/>
+        <w:rPr>
+          <w:i/>
+          <w:sz w:val="26"/>
+        </w:rPr>
+      </w:pPr>
+      <w:r>
+        <w:rPr>
+          <w:i/>
+          <w:sz w:val="26"/>
+        </w:rPr>
+        <w:t>Bảng</w:t>
+      </w:r>
+      <w:r>
+        <w:rPr>
+          <w:i/>
+          <w:spacing w:val="-2"/>
+          <w:sz w:val="26"/>
+        </w:rPr>
+        <w:t xml:space="preserve"> </w:t>
+      </w:r>
+      <w:r>
+        <w:rPr>
+          <w:i/>
+          <w:sz w:val="26"/>
+        </w:rPr>
+        <w:t>4.11. Tham số</w:t>
+      </w:r>
+      <w:r>
+        <w:rPr>
+          <w:i/>
+          <w:spacing w:val="-2"/>
+          <w:sz w:val="26"/>
+        </w:rPr>
+        <w:t xml:space="preserve"> </w:t>
+      </w:r>
+      <w:r>
+        <w:rPr>
+          <w:i/>
+          <w:sz w:val="26"/>
+        </w:rPr>
+        <w:t>của</w:t>
+      </w:r>
+      <w:r>
+        <w:rPr>
+          <w:i/>
+          <w:spacing w:val="-2"/>
+          <w:sz w:val="26"/>
+        </w:rPr>
+        <w:t xml:space="preserve"> </w:t>
+      </w:r>
+      <w:r>
+        <w:rPr>
+          <w:i/>
+          <w:sz w:val="26"/>
+        </w:rPr>
+        <w:t>AES</w:t>
+      </w:r>
+    </w:p>
+    <w:p>
+      <w:pPr>
         <w:pStyle w:val="Heading1"/>
         <w:keepNext w:val="0"/>
         <w:keepLines w:val="0"/>
@@ -9970,26 +9971,40 @@
         <w:autoSpaceDN w:val="0"/>
         <w:spacing w:after="0" w:line="240" w:lineRule="auto"/>
         <w:jc w:val="both"/>
-      </w:pPr>
-      <w:r>
+        <w:rPr>
+          <w:sz w:val="28"/>
+        </w:rPr>
+      </w:pPr>
+      <w:r>
+        <w:rPr>
+          <w:sz w:val="28"/>
+        </w:rPr>
         <w:t>Mã</w:t>
       </w:r>
       <w:r>
         <w:rPr>
           <w:spacing w:val="-1"/>
-        </w:rPr>
-        <w:t xml:space="preserve"> </w:t>
-      </w:r>
-      <w:r>
+          <w:sz w:val="28"/>
+        </w:rPr>
+        <w:t xml:space="preserve"> </w:t>
+      </w:r>
+      <w:r>
+        <w:rPr>
+          <w:sz w:val="28"/>
+        </w:rPr>
         <w:t>hóa</w:t>
       </w:r>
       <w:r>
         <w:rPr>
           <w:spacing w:val="-2"/>
-        </w:rPr>
-        <w:t xml:space="preserve"> </w:t>
-      </w:r>
-      <w:r>
+          <w:sz w:val="28"/>
+        </w:rPr>
+        <w:t xml:space="preserve"> </w:t>
+      </w:r>
+      <w:r>
+        <w:rPr>
+          <w:sz w:val="28"/>
+        </w:rPr>
         <w:t>và giải mã</w:t>
       </w:r>
     </w:p>
@@ -11259,7 +11274,7 @@
                     <pic:cNvPicPr/>
                   </pic:nvPicPr>
                   <pic:blipFill>
-                    <a:blip r:embed="rId12" cstate="print"/>
+                    <a:blip r:embed="rId10" cstate="print"/>
                     <a:stretch>
                       <a:fillRect/>
                     </a:stretch>
@@ -11441,7 +11456,7 @@
           <w:noProof/>
         </w:rPr>
         <w:drawing>
-          <wp:anchor distT="0" distB="0" distL="0" distR="0" simplePos="0" relativeHeight="251655680" behindDoc="0" locked="0" layoutInCell="1" allowOverlap="1" wp14:anchorId="54D8EF5C" wp14:editId="5AFBB5F9">
+          <wp:anchor distT="0" distB="0" distL="0" distR="0" simplePos="0" relativeHeight="251653120" behindDoc="0" locked="0" layoutInCell="1" allowOverlap="1" wp14:anchorId="54D8EF5C" wp14:editId="5AFBB5F9">
             <wp:simplePos x="0" y="0"/>
             <wp:positionH relativeFrom="page">
               <wp:posOffset>921249</wp:posOffset>
@@ -11464,7 +11479,7 @@
                     <pic:cNvPicPr/>
                   </pic:nvPicPr>
                   <pic:blipFill>
-                    <a:blip r:embed="rId13" cstate="print"/>
+                    <a:blip r:embed="rId11" cstate="print"/>
                     <a:stretch>
                       <a:fillRect/>
                     </a:stretch>
@@ -11634,7 +11649,7 @@
                     <pic:cNvPicPr/>
                   </pic:nvPicPr>
                   <pic:blipFill>
-                    <a:blip r:embed="rId14" cstate="print"/>
+                    <a:blip r:embed="rId12" cstate="print"/>
                     <a:stretch>
                       <a:fillRect/>
                     </a:stretch>
@@ -11760,7 +11775,7 @@
           <w:noProof/>
         </w:rPr>
         <w:drawing>
-          <wp:anchor distT="0" distB="0" distL="0" distR="0" simplePos="0" relativeHeight="251656704" behindDoc="0" locked="0" layoutInCell="1" allowOverlap="1" wp14:anchorId="32EDB8CF" wp14:editId="3F36E41E">
+          <wp:anchor distT="0" distB="0" distL="0" distR="0" simplePos="0" relativeHeight="251655168" behindDoc="0" locked="0" layoutInCell="1" allowOverlap="1" wp14:anchorId="32EDB8CF" wp14:editId="3F36E41E">
             <wp:simplePos x="0" y="0"/>
             <wp:positionH relativeFrom="page">
               <wp:posOffset>1372488</wp:posOffset>
@@ -11783,7 +11798,7 @@
                     <pic:cNvPicPr/>
                   </pic:nvPicPr>
                   <pic:blipFill>
-                    <a:blip r:embed="rId15" cstate="print"/>
+                    <a:blip r:embed="rId13" cstate="print"/>
                     <a:stretch>
                       <a:fillRect/>
                     </a:stretch>
@@ -12543,26 +12558,40 @@
         <w:spacing w:before="147" w:after="0" w:line="240" w:lineRule="auto"/>
         <w:ind w:hanging="361"/>
         <w:jc w:val="left"/>
-      </w:pPr>
-      <w:r>
+        <w:rPr>
+          <w:sz w:val="28"/>
+        </w:rPr>
+      </w:pPr>
+      <w:r>
+        <w:rPr>
+          <w:sz w:val="28"/>
+        </w:rPr>
         <w:t>Thay</w:t>
       </w:r>
       <w:r>
         <w:rPr>
           <w:spacing w:val="-2"/>
-        </w:rPr>
-        <w:t xml:space="preserve"> </w:t>
-      </w:r>
-      <w:r>
+          <w:sz w:val="28"/>
+        </w:rPr>
+        <w:t xml:space="preserve"> </w:t>
+      </w:r>
+      <w:r>
+        <w:rPr>
+          <w:sz w:val="28"/>
+        </w:rPr>
         <w:t>thế</w:t>
       </w:r>
       <w:r>
         <w:rPr>
           <w:spacing w:val="-2"/>
-        </w:rPr>
-        <w:t xml:space="preserve"> </w:t>
-      </w:r>
-      <w:r>
+          <w:sz w:val="28"/>
+        </w:rPr>
+        <w:t xml:space="preserve"> </w:t>
+      </w:r>
+      <w:r>
+        <w:rPr>
+          <w:sz w:val="28"/>
+        </w:rPr>
         <w:t>byte</w:t>
       </w:r>
     </w:p>
@@ -12588,7 +12617,7 @@
         </w:rPr>
         <w:lastRenderedPageBreak/>
         <w:drawing>
-          <wp:anchor distT="0" distB="0" distL="0" distR="0" simplePos="0" relativeHeight="251649536" behindDoc="0" locked="0" layoutInCell="1" allowOverlap="1" wp14:anchorId="42B11B14" wp14:editId="37DA1BE1">
+          <wp:anchor distT="0" distB="0" distL="0" distR="0" simplePos="0" relativeHeight="251640832" behindDoc="0" locked="0" layoutInCell="1" allowOverlap="1" wp14:anchorId="42B11B14" wp14:editId="37DA1BE1">
             <wp:simplePos x="0" y="0"/>
             <wp:positionH relativeFrom="page">
               <wp:posOffset>955675</wp:posOffset>
@@ -12611,7 +12640,7 @@
                     <pic:cNvPicPr/>
                   </pic:nvPicPr>
                   <pic:blipFill>
-                    <a:blip r:embed="rId16" cstate="print"/>
+                    <a:blip r:embed="rId14" cstate="print"/>
                     <a:stretch>
                       <a:fillRect/>
                     </a:stretch>
@@ -12866,58 +12895,6 @@
         </w:rPr>
         <w:t xml:space="preserve"> </w:t>
       </w:r>
-      <w:r>
-        <w:rPr>
-          <w:i/>
-          <w:sz w:val="26"/>
-        </w:rPr>
-        <w:t>Bảng</w:t>
-      </w:r>
-      <w:r>
-        <w:rPr>
-          <w:i/>
-          <w:spacing w:val="-2"/>
-          <w:sz w:val="26"/>
-        </w:rPr>
-        <w:t xml:space="preserve"> </w:t>
-      </w:r>
-      <w:r>
-        <w:rPr>
-          <w:i/>
-          <w:sz w:val="26"/>
-        </w:rPr>
-        <w:t>4.12.</w:t>
-      </w:r>
-      <w:r>
-        <w:rPr>
-          <w:i/>
-          <w:spacing w:val="1"/>
-          <w:sz w:val="26"/>
-        </w:rPr>
-        <w:t xml:space="preserve"> </w:t>
-      </w:r>
-      <w:r>
-        <w:rPr>
-          <w:i/>
-          <w:sz w:val="26"/>
-        </w:rPr>
-        <w:t>Hộp</w:t>
-      </w:r>
-      <w:r>
-        <w:rPr>
-          <w:i/>
-          <w:spacing w:val="-1"/>
-          <w:sz w:val="26"/>
-        </w:rPr>
-        <w:t xml:space="preserve"> </w:t>
-      </w:r>
-      <w:r>
-        <w:rPr>
-          <w:i/>
-          <w:sz w:val="26"/>
-        </w:rPr>
-        <w:t>S</w:t>
-      </w:r>
     </w:p>
     <w:p>
       <w:pPr>
@@ -12948,7 +12925,7 @@
                     <pic:cNvPicPr/>
                   </pic:nvPicPr>
                   <pic:blipFill>
-                    <a:blip r:embed="rId17" cstate="print"/>
+                    <a:blip r:embed="rId15" cstate="print"/>
                     <a:stretch>
                       <a:fillRect/>
                     </a:stretch>
@@ -12971,6 +12948,72 @@
     </w:p>
     <w:p>
       <w:pPr>
+        <w:tabs>
+          <w:tab w:val="left" w:pos="1704"/>
+        </w:tabs>
+        <w:jc w:val="center"/>
+        <w:rPr>
+          <w:sz w:val="20"/>
+        </w:rPr>
+      </w:pPr>
+      <w:r>
+        <w:rPr>
+          <w:i/>
+          <w:sz w:val="26"/>
+        </w:rPr>
+        <w:t>Bảng</w:t>
+      </w:r>
+      <w:r>
+        <w:rPr>
+          <w:i/>
+          <w:spacing w:val="-2"/>
+          <w:sz w:val="26"/>
+        </w:rPr>
+        <w:t xml:space="preserve"> </w:t>
+      </w:r>
+      <w:r>
+        <w:rPr>
+          <w:i/>
+          <w:sz w:val="26"/>
+        </w:rPr>
+        <w:t>4.12.</w:t>
+      </w:r>
+      <w:r>
+        <w:rPr>
+          <w:i/>
+          <w:spacing w:val="1"/>
+          <w:sz w:val="26"/>
+        </w:rPr>
+        <w:t xml:space="preserve"> </w:t>
+      </w:r>
+      <w:r>
+        <w:rPr>
+          <w:i/>
+          <w:sz w:val="26"/>
+        </w:rPr>
+        <w:t>Hộp</w:t>
+      </w:r>
+      <w:r>
+        <w:rPr>
+          <w:i/>
+          <w:spacing w:val="-1"/>
+          <w:sz w:val="26"/>
+        </w:rPr>
+        <w:t xml:space="preserve"> </w:t>
+      </w:r>
+      <w:r>
+        <w:rPr>
+          <w:i/>
+          <w:sz w:val="26"/>
+        </w:rPr>
+        <w:t>S</w:t>
+      </w:r>
+    </w:p>
+    <w:p>
+      <w:pPr>
+        <w:tabs>
+          <w:tab w:val="left" w:pos="1704"/>
+        </w:tabs>
         <w:rPr>
           <w:sz w:val="20"/>
         </w:rPr>
@@ -12984,180 +13027,6 @@
     <w:p>
       <w:pPr>
         <w:pStyle w:val="BodyText"/>
-        <w:rPr>
-          <w:i/>
-          <w:sz w:val="20"/>
-        </w:rPr>
-      </w:pPr>
-    </w:p>
-    <w:p>
-      <w:pPr>
-        <w:pStyle w:val="BodyText"/>
-        <w:rPr>
-          <w:i/>
-          <w:sz w:val="20"/>
-        </w:rPr>
-      </w:pPr>
-    </w:p>
-    <w:p>
-      <w:pPr>
-        <w:pStyle w:val="BodyText"/>
-        <w:rPr>
-          <w:i/>
-          <w:sz w:val="20"/>
-        </w:rPr>
-      </w:pPr>
-    </w:p>
-    <w:p>
-      <w:pPr>
-        <w:pStyle w:val="BodyText"/>
-        <w:rPr>
-          <w:i/>
-          <w:sz w:val="20"/>
-        </w:rPr>
-      </w:pPr>
-    </w:p>
-    <w:p>
-      <w:pPr>
-        <w:pStyle w:val="BodyText"/>
-        <w:rPr>
-          <w:i/>
-          <w:sz w:val="20"/>
-        </w:rPr>
-      </w:pPr>
-    </w:p>
-    <w:p>
-      <w:pPr>
-        <w:pStyle w:val="BodyText"/>
-        <w:rPr>
-          <w:i/>
-          <w:sz w:val="20"/>
-        </w:rPr>
-      </w:pPr>
-    </w:p>
-    <w:p>
-      <w:pPr>
-        <w:pStyle w:val="BodyText"/>
-        <w:rPr>
-          <w:i/>
-          <w:sz w:val="20"/>
-        </w:rPr>
-      </w:pPr>
-    </w:p>
-    <w:p>
-      <w:pPr>
-        <w:pStyle w:val="BodyText"/>
-        <w:rPr>
-          <w:i/>
-          <w:sz w:val="20"/>
-        </w:rPr>
-      </w:pPr>
-    </w:p>
-    <w:p>
-      <w:pPr>
-        <w:pStyle w:val="BodyText"/>
-        <w:spacing w:before="5"/>
-        <w:rPr>
-          <w:i/>
-          <w:sz w:val="22"/>
-        </w:rPr>
-      </w:pPr>
-    </w:p>
-    <w:p>
-      <w:pPr>
-        <w:spacing w:before="88"/>
-        <w:ind w:left="666"/>
-        <w:rPr>
-          <w:i/>
-          <w:sz w:val="26"/>
-        </w:rPr>
-      </w:pPr>
-      <w:r>
-        <w:rPr>
-          <w:i/>
-          <w:sz w:val="26"/>
-        </w:rPr>
-        <w:t>Bảng</w:t>
-      </w:r>
-      <w:r>
-        <w:rPr>
-          <w:i/>
-          <w:spacing w:val="-2"/>
-          <w:sz w:val="26"/>
-        </w:rPr>
-        <w:t xml:space="preserve"> </w:t>
-      </w:r>
-      <w:r>
-        <w:rPr>
-          <w:i/>
-          <w:sz w:val="26"/>
-        </w:rPr>
-        <w:t>4.13. Hộp</w:t>
-      </w:r>
-      <w:r>
-        <w:rPr>
-          <w:i/>
-          <w:spacing w:val="-2"/>
-          <w:sz w:val="26"/>
-        </w:rPr>
-        <w:t xml:space="preserve"> </w:t>
-      </w:r>
-      <w:r>
-        <w:rPr>
-          <w:i/>
-          <w:sz w:val="26"/>
-        </w:rPr>
-        <w:t>S đảo</w:t>
-      </w:r>
-      <w:r>
-        <w:rPr>
-          <w:i/>
-          <w:spacing w:val="-2"/>
-          <w:sz w:val="26"/>
-        </w:rPr>
-        <w:t xml:space="preserve"> </w:t>
-      </w:r>
-      <w:r>
-        <w:rPr>
-          <w:i/>
-          <w:sz w:val="26"/>
-        </w:rPr>
-        <w:t>(inverse</w:t>
-      </w:r>
-      <w:r>
-        <w:rPr>
-          <w:i/>
-          <w:spacing w:val="-1"/>
-          <w:sz w:val="26"/>
-        </w:rPr>
-        <w:t xml:space="preserve"> </w:t>
-      </w:r>
-      <w:r>
-        <w:rPr>
-          <w:i/>
-          <w:sz w:val="26"/>
-        </w:rPr>
-        <w:t>S</w:t>
-      </w:r>
-      <w:r>
-        <w:rPr>
-          <w:i/>
-          <w:spacing w:val="-2"/>
-          <w:sz w:val="26"/>
-        </w:rPr>
-        <w:t xml:space="preserve"> </w:t>
-      </w:r>
-      <w:r>
-        <w:rPr>
-          <w:i/>
-          <w:sz w:val="26"/>
-        </w:rPr>
-        <w:t>box)</w:t>
-      </w:r>
-    </w:p>
-    <w:p>
-      <w:pPr>
-        <w:pStyle w:val="BodyText"/>
         <w:spacing w:before="5"/>
         <w:rPr>
           <w:i/>
@@ -13168,8 +13037,9 @@
         <w:rPr>
           <w:noProof/>
         </w:rPr>
+        <w:lastRenderedPageBreak/>
         <w:drawing>
-          <wp:anchor distT="0" distB="0" distL="0" distR="0" simplePos="0" relativeHeight="251650560" behindDoc="0" locked="0" layoutInCell="1" allowOverlap="1" wp14:anchorId="046D14C7" wp14:editId="694924DE">
+          <wp:anchor distT="0" distB="0" distL="0" distR="0" simplePos="0" relativeHeight="251642880" behindDoc="0" locked="0" layoutInCell="1" allowOverlap="1" wp14:anchorId="046D14C7" wp14:editId="694924DE">
             <wp:simplePos x="0" y="0"/>
             <wp:positionH relativeFrom="page">
               <wp:posOffset>1112171</wp:posOffset>
@@ -13192,7 +13062,7 @@
                     <pic:cNvPicPr/>
                   </pic:nvPicPr>
                   <pic:blipFill>
-                    <a:blip r:embed="rId18" cstate="print"/>
+                    <a:blip r:embed="rId16" cstate="print"/>
                     <a:stretch>
                       <a:fillRect/>
                     </a:stretch>
@@ -13215,6 +13085,99 @@
     </w:p>
     <w:p>
       <w:pPr>
+        <w:spacing w:before="88"/>
+        <w:ind w:left="666"/>
+        <w:jc w:val="center"/>
+        <w:rPr>
+          <w:i/>
+          <w:sz w:val="26"/>
+        </w:rPr>
+      </w:pPr>
+      <w:r>
+        <w:rPr>
+          <w:i/>
+          <w:sz w:val="26"/>
+        </w:rPr>
+        <w:t>Bảng</w:t>
+      </w:r>
+      <w:r>
+        <w:rPr>
+          <w:i/>
+          <w:spacing w:val="-2"/>
+          <w:sz w:val="26"/>
+        </w:rPr>
+        <w:t xml:space="preserve"> </w:t>
+      </w:r>
+      <w:r>
+        <w:rPr>
+          <w:i/>
+          <w:sz w:val="26"/>
+        </w:rPr>
+        <w:t>4.13. Hộp</w:t>
+      </w:r>
+      <w:r>
+        <w:rPr>
+          <w:i/>
+          <w:spacing w:val="-2"/>
+          <w:sz w:val="26"/>
+        </w:rPr>
+        <w:t xml:space="preserve"> </w:t>
+      </w:r>
+      <w:r>
+        <w:rPr>
+          <w:i/>
+          <w:sz w:val="26"/>
+        </w:rPr>
+        <w:t>S đảo</w:t>
+      </w:r>
+      <w:r>
+        <w:rPr>
+          <w:i/>
+          <w:spacing w:val="-2"/>
+          <w:sz w:val="26"/>
+        </w:rPr>
+        <w:t xml:space="preserve"> </w:t>
+      </w:r>
+      <w:r>
+        <w:rPr>
+          <w:i/>
+          <w:sz w:val="26"/>
+        </w:rPr>
+        <w:t>(inverse</w:t>
+      </w:r>
+      <w:r>
+        <w:rPr>
+          <w:i/>
+          <w:spacing w:val="-1"/>
+          <w:sz w:val="26"/>
+        </w:rPr>
+        <w:t xml:space="preserve"> </w:t>
+      </w:r>
+      <w:r>
+        <w:rPr>
+          <w:i/>
+          <w:sz w:val="26"/>
+        </w:rPr>
+        <w:t>S</w:t>
+      </w:r>
+      <w:r>
+        <w:rPr>
+          <w:i/>
+          <w:spacing w:val="-2"/>
+          <w:sz w:val="26"/>
+        </w:rPr>
+        <w:t xml:space="preserve"> </w:t>
+      </w:r>
+      <w:r>
+        <w:rPr>
+          <w:i/>
+          <w:sz w:val="26"/>
+        </w:rPr>
+        <w:t>box)</w:t>
+      </w:r>
+    </w:p>
+    <w:p>
+      <w:pPr>
         <w:pStyle w:val="BodyText"/>
         <w:spacing w:before="233"/>
         <w:ind w:left="666"/>
@@ -13290,7 +13253,7 @@
           <w:noProof/>
         </w:rPr>
         <w:drawing>
-          <wp:anchor distT="0" distB="0" distL="0" distR="0" simplePos="0" relativeHeight="251651584" behindDoc="0" locked="0" layoutInCell="1" allowOverlap="1" wp14:anchorId="3500108B" wp14:editId="361845AC">
+          <wp:anchor distT="0" distB="0" distL="0" distR="0" simplePos="0" relativeHeight="251644928" behindDoc="0" locked="0" layoutInCell="1" allowOverlap="1" wp14:anchorId="3500108B" wp14:editId="361845AC">
             <wp:simplePos x="0" y="0"/>
             <wp:positionH relativeFrom="page">
               <wp:posOffset>1095375</wp:posOffset>
@@ -13313,7 +13276,7 @@
                     <pic:cNvPicPr/>
                   </pic:nvPicPr>
                   <pic:blipFill>
-                    <a:blip r:embed="rId19" cstate="print"/>
+                    <a:blip r:embed="rId17" cstate="print"/>
                     <a:stretch>
                       <a:fillRect/>
                     </a:stretch>
@@ -13908,26 +13871,40 @@
         <w:spacing w:before="58" w:after="0" w:line="240" w:lineRule="auto"/>
         <w:ind w:hanging="361"/>
         <w:jc w:val="both"/>
-      </w:pPr>
-      <w:r>
+        <w:rPr>
+          <w:sz w:val="28"/>
+        </w:rPr>
+      </w:pPr>
+      <w:r>
+        <w:rPr>
+          <w:sz w:val="28"/>
+        </w:rPr>
         <w:t>Dịch</w:t>
       </w:r>
       <w:r>
         <w:rPr>
           <w:spacing w:val="-3"/>
-        </w:rPr>
-        <w:t xml:space="preserve"> </w:t>
-      </w:r>
-      <w:r>
+          <w:sz w:val="28"/>
+        </w:rPr>
+        <w:t xml:space="preserve"> </w:t>
+      </w:r>
+      <w:r>
+        <w:rPr>
+          <w:sz w:val="28"/>
+        </w:rPr>
         <w:t>dòng</w:t>
       </w:r>
       <w:r>
         <w:rPr>
           <w:spacing w:val="-2"/>
-        </w:rPr>
-        <w:t xml:space="preserve"> </w:t>
-      </w:r>
-      <w:r>
+          <w:sz w:val="28"/>
+        </w:rPr>
+        <w:t xml:space="preserve"> </w:t>
+      </w:r>
+      <w:r>
+        <w:rPr>
+          <w:sz w:val="28"/>
+        </w:rPr>
         <w:t>(Shiftrows)</w:t>
       </w:r>
     </w:p>
@@ -13943,7 +13920,7 @@
           <w:noProof/>
         </w:rPr>
         <w:drawing>
-          <wp:anchor distT="0" distB="0" distL="0" distR="0" simplePos="0" relativeHeight="251652608" behindDoc="0" locked="0" layoutInCell="1" allowOverlap="1" wp14:anchorId="0E2EE49E" wp14:editId="5C3595F9">
+          <wp:anchor distT="0" distB="0" distL="0" distR="0" simplePos="0" relativeHeight="251646976" behindDoc="0" locked="0" layoutInCell="1" allowOverlap="1" wp14:anchorId="0E2EE49E" wp14:editId="5C3595F9">
             <wp:simplePos x="0" y="0"/>
             <wp:positionH relativeFrom="page">
               <wp:posOffset>1724025</wp:posOffset>
@@ -13966,7 +13943,7 @@
                     <pic:cNvPicPr/>
                   </pic:nvPicPr>
                   <pic:blipFill>
-                    <a:blip r:embed="rId20" cstate="print"/>
+                    <a:blip r:embed="rId18" cstate="print"/>
                     <a:stretch>
                       <a:fillRect/>
                     </a:stretch>
@@ -14376,7 +14353,7 @@
           <w:noProof/>
         </w:rPr>
         <w:drawing>
-          <wp:anchor distT="0" distB="0" distL="0" distR="0" simplePos="0" relativeHeight="251653632" behindDoc="0" locked="0" layoutInCell="1" allowOverlap="1" wp14:anchorId="3B0C6413" wp14:editId="0EC75E08">
+          <wp:anchor distT="0" distB="0" distL="0" distR="0" simplePos="0" relativeHeight="251649024" behindDoc="0" locked="0" layoutInCell="1" allowOverlap="1" wp14:anchorId="3B0C6413" wp14:editId="0EC75E08">
             <wp:simplePos x="0" y="0"/>
             <wp:positionH relativeFrom="page">
               <wp:posOffset>1276350</wp:posOffset>
@@ -14399,7 +14376,7 @@
                     <pic:cNvPicPr/>
                   </pic:nvPicPr>
                   <pic:blipFill>
-                    <a:blip r:embed="rId21" cstate="print"/>
+                    <a:blip r:embed="rId19" cstate="print"/>
                     <a:stretch>
                       <a:fillRect/>
                     </a:stretch>
@@ -14655,17 +14632,27 @@
         <w:spacing w:before="58" w:after="0" w:line="240" w:lineRule="auto"/>
         <w:ind w:hanging="361"/>
         <w:jc w:val="both"/>
-      </w:pPr>
-      <w:r>
+        <w:rPr>
+          <w:sz w:val="28"/>
+        </w:rPr>
+      </w:pPr>
+      <w:r>
+        <w:rPr>
+          <w:sz w:val="28"/>
+        </w:rPr>
         <w:t>Trộn</w:t>
       </w:r>
       <w:r>
         <w:rPr>
           <w:spacing w:val="-3"/>
-        </w:rPr>
-        <w:t xml:space="preserve"> </w:t>
-      </w:r>
-      <w:r>
+          <w:sz w:val="28"/>
+        </w:rPr>
+        <w:t xml:space="preserve"> </w:t>
+      </w:r>
+      <w:r>
+        <w:rPr>
+          <w:sz w:val="28"/>
+        </w:rPr>
         <w:t>cột</w:t>
       </w:r>
     </w:p>
@@ -14819,7 +14806,7 @@
                     <pic:cNvPicPr/>
                   </pic:nvPicPr>
                   <pic:blipFill>
-                    <a:blip r:embed="rId22" cstate="print"/>
+                    <a:blip r:embed="rId20" cstate="print"/>
                     <a:stretch>
                       <a:fillRect/>
                     </a:stretch>
@@ -15106,7 +15093,7 @@
           <w:noProof/>
         </w:rPr>
         <w:drawing>
-          <wp:anchor distT="0" distB="0" distL="114300" distR="114300" simplePos="0" relativeHeight="251660800" behindDoc="1" locked="0" layoutInCell="1" allowOverlap="1" wp14:anchorId="409B90F2" wp14:editId="72E19FD3">
+          <wp:anchor distT="0" distB="0" distL="114300" distR="114300" simplePos="0" relativeHeight="251661312" behindDoc="1" locked="0" layoutInCell="1" allowOverlap="1" wp14:anchorId="409B90F2" wp14:editId="72E19FD3">
             <wp:simplePos x="0" y="0"/>
             <wp:positionH relativeFrom="column">
               <wp:posOffset>811472</wp:posOffset>
@@ -15129,7 +15116,7 @@
                     <pic:cNvPicPr/>
                   </pic:nvPicPr>
                   <pic:blipFill>
-                    <a:blip r:embed="rId23">
+                    <a:blip r:embed="rId21">
                       <a:extLst>
                         <a:ext uri="{28A0092B-C50C-407E-A947-70E740481C1C}">
                           <a14:useLocalDpi xmlns:a14="http://schemas.microsoft.com/office/drawing/2010/main" val="0"/>
@@ -15275,7 +15262,7 @@
         <mc:AlternateContent>
           <mc:Choice Requires="wps">
             <w:drawing>
-              <wp:anchor distT="0" distB="0" distL="114300" distR="114300" simplePos="0" relativeHeight="251657728" behindDoc="1" locked="0" layoutInCell="1" allowOverlap="1" wp14:anchorId="2EA81E81" wp14:editId="54BD5C62">
+              <wp:anchor distT="0" distB="0" distL="114300" distR="114300" simplePos="0" relativeHeight="251657216" behindDoc="1" locked="0" layoutInCell="1" allowOverlap="1" wp14:anchorId="2EA81E81" wp14:editId="54BD5C62">
                 <wp:simplePos x="0" y="0"/>
                 <wp:positionH relativeFrom="page">
                   <wp:posOffset>2638425</wp:posOffset>
@@ -15372,7 +15359,7 @@
                 <v:stroke joinstyle="miter"/>
                 <v:path gradientshapeok="t" o:connecttype="rect"/>
               </v:shapetype>
-              <v:shape id="Text Box 168" o:spid="_x0000_s1141" type="#_x0000_t202" style="position:absolute;left:0;text-align:left;margin-left:207.75pt;margin-top:16.85pt;width:11.35pt;height:9.05pt;z-index:-251658752;visibility:visible;mso-wrap-style:square;mso-width-percent:0;mso-height-percent:0;mso-wrap-distance-left:9pt;mso-wrap-distance-top:0;mso-wrap-distance-right:9pt;mso-wrap-distance-bottom:0;mso-position-horizontal:absolute;mso-position-horizontal-relative:page;mso-position-vertical:absolute;mso-position-vertical-relative:text;mso-width-percent:0;mso-height-percent:0;mso-width-relative:page;mso-height-relative:page;v-text-anchor:top" o:gfxdata="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" filled="f" stroked="f">
+              <v:shape id="Text Box 168" o:spid="_x0000_s1141" type="#_x0000_t202" style="position:absolute;left:0;text-align:left;margin-left:207.75pt;margin-top:16.85pt;width:11.35pt;height:9.05pt;z-index:-251659264;visibility:visible;mso-wrap-style:square;mso-width-percent:0;mso-height-percent:0;mso-wrap-distance-left:9pt;mso-wrap-distance-top:0;mso-wrap-distance-right:9pt;mso-wrap-distance-bottom:0;mso-position-horizontal:absolute;mso-position-horizontal-relative:page;mso-position-vertical:absolute;mso-position-vertical-relative:text;mso-width-percent:0;mso-height-percent:0;mso-width-relative:page;mso-height-relative:page;v-text-anchor:top" o:gfxdata="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" filled="f" stroked="f">
                 <v:textbox inset="0,0,0,0">
                   <w:txbxContent>
                     <w:p>
@@ -15693,7 +15680,7 @@
         <mc:AlternateContent>
           <mc:Choice Requires="wps">
             <w:drawing>
-              <wp:anchor distT="0" distB="0" distL="114300" distR="114300" simplePos="0" relativeHeight="251660800" behindDoc="1" locked="0" layoutInCell="1" allowOverlap="1" wp14:anchorId="02A71289" wp14:editId="7F8E09D1">
+              <wp:anchor distT="0" distB="0" distL="114300" distR="114300" simplePos="0" relativeHeight="251663360" behindDoc="1" locked="0" layoutInCell="1" allowOverlap="1" wp14:anchorId="02A71289" wp14:editId="7F8E09D1">
                 <wp:simplePos x="0" y="0"/>
                 <wp:positionH relativeFrom="page">
                   <wp:posOffset>2643505</wp:posOffset>
@@ -15786,7 +15773,7 @@
           </mc:Choice>
           <mc:Fallback>
             <w:pict>
-              <v:shape w14:anchorId="02A71289" id="Text Box 167" o:spid="_x0000_s1142" type="#_x0000_t202" style="position:absolute;left:0;text-align:left;margin-left:208.15pt;margin-top:17.3pt;width:11.2pt;height:9.05pt;z-index:-251655680;visibility:visible;mso-wrap-style:square;mso-width-percent:0;mso-height-percent:0;mso-wrap-distance-left:9pt;mso-wrap-distance-top:0;mso-wrap-distance-right:9pt;mso-wrap-distance-bottom:0;mso-position-horizontal:absolute;mso-position-horizontal-relative:page;mso-position-vertical:absolute;mso-position-vertical-relative:text;mso-width-percent:0;mso-height-percent:0;mso-width-relative:page;mso-height-relative:page;v-text-anchor:top" o:gfxdata="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" filled="f" stroked="f">
+              <v:shape w14:anchorId="02A71289" id="Text Box 167" o:spid="_x0000_s1142" type="#_x0000_t202" style="position:absolute;left:0;text-align:left;margin-left:208.15pt;margin-top:17.3pt;width:11.2pt;height:9.05pt;z-index:-251653120;visibility:visible;mso-wrap-style:square;mso-width-percent:0;mso-height-percent:0;mso-wrap-distance-left:9pt;mso-wrap-distance-top:0;mso-wrap-distance-right:9pt;mso-wrap-distance-bottom:0;mso-position-horizontal:absolute;mso-position-horizontal-relative:page;mso-position-vertical:absolute;mso-position-vertical-relative:text;mso-width-percent:0;mso-height-percent:0;mso-width-relative:page;mso-height-relative:page;v-text-anchor:top" o:gfxdata="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" filled="f" stroked="f">
                 <v:textbox inset="0,0,0,0">
                   <w:txbxContent>
                     <w:p>
@@ -16107,7 +16094,7 @@
         <mc:AlternateContent>
           <mc:Choice Requires="wps">
             <w:drawing>
-              <wp:anchor distT="0" distB="0" distL="114300" distR="114300" simplePos="0" relativeHeight="251661824" behindDoc="1" locked="0" layoutInCell="1" allowOverlap="1" wp14:anchorId="5E7EB2D0" wp14:editId="071B9E8D">
+              <wp:anchor distT="0" distB="0" distL="114300" distR="114300" simplePos="0" relativeHeight="251665408" behindDoc="1" locked="0" layoutInCell="1" allowOverlap="1" wp14:anchorId="5E7EB2D0" wp14:editId="071B9E8D">
                 <wp:simplePos x="0" y="0"/>
                 <wp:positionH relativeFrom="page">
                   <wp:posOffset>2649220</wp:posOffset>
@@ -16200,7 +16187,7 @@
           </mc:Choice>
           <mc:Fallback>
             <w:pict>
-              <v:shape w14:anchorId="5E7EB2D0" id="Text Box 166" o:spid="_x0000_s1143" type="#_x0000_t202" style="position:absolute;left:0;text-align:left;margin-left:208.6pt;margin-top:16.2pt;width:11.35pt;height:9.05pt;z-index:-251654656;visibility:visible;mso-wrap-style:square;mso-width-percent:0;mso-height-percent:0;mso-wrap-distance-left:9pt;mso-wrap-distance-top:0;mso-wrap-distance-right:9pt;mso-wrap-distance-bottom:0;mso-position-horizontal:absolute;mso-position-horizontal-relative:page;mso-position-vertical:absolute;mso-position-vertical-relative:text;mso-width-percent:0;mso-height-percent:0;mso-width-relative:page;mso-height-relative:page;v-text-anchor:top" o:gfxdata="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" filled="f" stroked="f">
+              <v:shape w14:anchorId="5E7EB2D0" id="Text Box 166" o:spid="_x0000_s1143" type="#_x0000_t202" style="position:absolute;left:0;text-align:left;margin-left:208.6pt;margin-top:16.2pt;width:11.35pt;height:9.05pt;z-index:-251651072;visibility:visible;mso-wrap-style:square;mso-width-percent:0;mso-height-percent:0;mso-wrap-distance-left:9pt;mso-wrap-distance-top:0;mso-wrap-distance-right:9pt;mso-wrap-distance-bottom:0;mso-position-horizontal:absolute;mso-position-horizontal-relative:page;mso-position-vertical:absolute;mso-position-vertical-relative:text;mso-width-percent:0;mso-height-percent:0;mso-width-relative:page;mso-height-relative:page;v-text-anchor:top" o:gfxdata="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" filled="f" stroked="f">
                 <v:textbox inset="0,0,0,0">
                   <w:txbxContent>
                     <w:p>
@@ -16522,7 +16509,7 @@
         <mc:AlternateContent>
           <mc:Choice Requires="wps">
             <w:drawing>
-              <wp:anchor distT="0" distB="0" distL="114300" distR="114300" simplePos="0" relativeHeight="251662848" behindDoc="1" locked="0" layoutInCell="1" allowOverlap="1" wp14:anchorId="3D9EB360" wp14:editId="499E3202">
+              <wp:anchor distT="0" distB="0" distL="114300" distR="114300" simplePos="0" relativeHeight="251667456" behindDoc="1" locked="0" layoutInCell="1" allowOverlap="1" wp14:anchorId="3D9EB360" wp14:editId="499E3202">
                 <wp:simplePos x="0" y="0"/>
                 <wp:positionH relativeFrom="page">
                   <wp:posOffset>2649220</wp:posOffset>
@@ -16615,7 +16602,7 @@
           </mc:Choice>
           <mc:Fallback>
             <w:pict>
-              <v:shape w14:anchorId="3D9EB360" id="Text Box 165" o:spid="_x0000_s1144" type="#_x0000_t202" style="position:absolute;left:0;text-align:left;margin-left:208.6pt;margin-top:16.2pt;width:11.35pt;height:9.05pt;z-index:-251653632;visibility:visible;mso-wrap-style:square;mso-width-percent:0;mso-height-percent:0;mso-wrap-distance-left:9pt;mso-wrap-distance-top:0;mso-wrap-distance-right:9pt;mso-wrap-distance-bottom:0;mso-position-horizontal:absolute;mso-position-horizontal-relative:page;mso-position-vertical:absolute;mso-position-vertical-relative:text;mso-width-percent:0;mso-height-percent:0;mso-width-relative:page;mso-height-relative:page;v-text-anchor:top" o:gfxdata="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" filled="f" stroked="f">
+              <v:shape w14:anchorId="3D9EB360" id="Text Box 165" o:spid="_x0000_s1144" type="#_x0000_t202" style="position:absolute;left:0;text-align:left;margin-left:208.6pt;margin-top:16.2pt;width:11.35pt;height:9.05pt;z-index:-251649024;visibility:visible;mso-wrap-style:square;mso-width-percent:0;mso-height-percent:0;mso-wrap-distance-left:9pt;mso-wrap-distance-top:0;mso-wrap-distance-right:9pt;mso-wrap-distance-bottom:0;mso-position-horizontal:absolute;mso-position-horizontal-relative:page;mso-position-vertical:absolute;mso-position-vertical-relative:text;mso-width-percent:0;mso-height-percent:0;mso-width-relative:page;mso-height-relative:page;v-text-anchor:top" o:gfxdata="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" filled="f" stroked="f">
                 <v:textbox inset="0,0,0,0">
                   <w:txbxContent>
                     <w:p>
@@ -17283,7 +17270,7 @@
           <w:noProof/>
         </w:rPr>
         <w:drawing>
-          <wp:anchor distT="0" distB="0" distL="114300" distR="114300" simplePos="0" relativeHeight="251666944" behindDoc="0" locked="0" layoutInCell="1" allowOverlap="1" wp14:anchorId="4F4A8390" wp14:editId="54F145B3">
+          <wp:anchor distT="0" distB="0" distL="114300" distR="114300" simplePos="0" relativeHeight="251675648" behindDoc="0" locked="0" layoutInCell="1" allowOverlap="1" wp14:anchorId="4F4A8390" wp14:editId="54F145B3">
             <wp:simplePos x="0" y="0"/>
             <wp:positionH relativeFrom="column">
               <wp:posOffset>949786</wp:posOffset>
@@ -17306,7 +17293,7 @@
                     <pic:cNvPicPr/>
                   </pic:nvPicPr>
                   <pic:blipFill>
-                    <a:blip r:embed="rId24">
+                    <a:blip r:embed="rId22">
                       <a:extLst>
                         <a:ext uri="{28A0092B-C50C-407E-A947-70E740481C1C}">
                           <a14:useLocalDpi xmlns:a14="http://schemas.microsoft.com/office/drawing/2010/main" val="0"/>
@@ -17364,23 +17351,6 @@
         <w:rPr>
           <w:spacing w:val="-63"/>
         </w:rPr>
-      </w:pPr>
-      <w:r>
-        <w:lastRenderedPageBreak/>
-        <w:t>Phép cộng (+) trong các công thức trên là phép XOR bit.</w:t>
-      </w:r>
-      <w:r>
-        <w:rPr>
-          <w:spacing w:val="-63"/>
-        </w:rPr>
-        <w:t xml:space="preserve"> </w:t>
-      </w:r>
-    </w:p>
-    <w:p>
-      <w:pPr>
-        <w:pStyle w:val="BodyText"/>
-        <w:spacing w:before="152" w:line="360" w:lineRule="auto"/>
-        <w:ind w:left="666" w:right="3589"/>
         <w:sectPr>
           <w:type w:val="continuous"/>
           <w:pgSz w:w="12240" w:h="15840"/>
@@ -17388,6 +17358,15 @@
           <w:cols w:space="720"/>
         </w:sectPr>
       </w:pPr>
+      <w:r>
+        <w:t>Phép cộng (+) trong các công thức trên là phép XOR bit.</w:t>
+      </w:r>
+      <w:r>
+        <w:rPr>
+          <w:spacing w:val="-63"/>
+        </w:rPr>
+        <w:t xml:space="preserve"> </w:t>
+      </w:r>
     </w:p>
     <w:p>
       <w:pPr>
@@ -17419,7 +17398,7 @@
                     <pic:cNvPicPr/>
                   </pic:nvPicPr>
                   <pic:blipFill>
-                    <a:blip r:embed="rId25" cstate="print"/>
+                    <a:blip r:embed="rId23" cstate="print"/>
                     <a:stretch>
                       <a:fillRect/>
                     </a:stretch>
@@ -17557,7 +17536,7 @@
         <mc:AlternateContent>
           <mc:Choice Requires="wps">
             <w:drawing>
-              <wp:anchor distT="0" distB="0" distL="114300" distR="114300" simplePos="0" relativeHeight="251664896" behindDoc="1" locked="0" layoutInCell="1" allowOverlap="1" wp14:anchorId="0C54443E" wp14:editId="2B14E194">
+              <wp:anchor distT="0" distB="0" distL="114300" distR="114300" simplePos="0" relativeHeight="251671552" behindDoc="1" locked="0" layoutInCell="1" allowOverlap="1" wp14:anchorId="0C54443E" wp14:editId="2B14E194">
                 <wp:simplePos x="0" y="0"/>
                 <wp:positionH relativeFrom="page">
                   <wp:posOffset>1271270</wp:posOffset>
@@ -17647,7 +17626,7 @@
           </mc:Choice>
           <mc:Fallback>
             <w:pict>
-              <v:shape w14:anchorId="0C54443E" id="Text Box 164" o:spid="_x0000_s1145" type="#_x0000_t202" style="position:absolute;left:0;text-align:left;margin-left:100.1pt;margin-top:34.95pt;width:12.3pt;height:9.05pt;z-index:-251651584;visibility:visible;mso-wrap-style:square;mso-width-percent:0;mso-height-percent:0;mso-wrap-distance-left:9pt;mso-wrap-distance-top:0;mso-wrap-distance-right:9pt;mso-wrap-distance-bottom:0;mso-position-horizontal:absolute;mso-position-horizontal-relative:page;mso-position-vertical:absolute;mso-position-vertical-relative:text;mso-width-percent:0;mso-height-percent:0;mso-width-relative:page;mso-height-relative:page;v-text-anchor:top" o:gfxdata="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" filled="f" stroked="f">
+              <v:shape w14:anchorId="0C54443E" id="Text Box 164" o:spid="_x0000_s1145" type="#_x0000_t202" style="position:absolute;left:0;text-align:left;margin-left:100.1pt;margin-top:34.95pt;width:12.3pt;height:9.05pt;z-index:-251644928;visibility:visible;mso-wrap-style:square;mso-width-percent:0;mso-height-percent:0;mso-wrap-distance-left:9pt;mso-wrap-distance-top:0;mso-wrap-distance-right:9pt;mso-wrap-distance-bottom:0;mso-position-horizontal:absolute;mso-position-horizontal-relative:page;mso-position-vertical:absolute;mso-position-vertical-relative:text;mso-width-percent:0;mso-height-percent:0;mso-width-relative:page;mso-height-relative:page;v-text-anchor:top" o:gfxdata="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" filled="f" stroked="f">
                 <v:textbox inset="0,0,0,0">
                   <w:txbxContent>
                     <w:p>
@@ -18988,7 +18967,7 @@
     <w:tbl>
       <w:tblPr>
         <w:tblW w:w="0" w:type="auto"/>
-        <w:tblInd w:w="165" w:type="dxa"/>
+        <w:jc w:val="center"/>
         <w:tblLayout w:type="fixed"/>
         <w:tblCellMar>
           <w:left w:w="0" w:type="dxa"/>
@@ -19011,6 +18990,7 @@
       <w:tr>
         <w:trPr>
           <w:trHeight w:val="353"/>
+          <w:jc w:val="center"/>
         </w:trPr>
         <w:tc>
           <w:tcPr>
@@ -19237,6 +19217,7 @@
       <w:tr>
         <w:trPr>
           <w:trHeight w:val="418"/>
+          <w:jc w:val="center"/>
         </w:trPr>
         <w:tc>
           <w:tcPr>
@@ -19463,6 +19444,7 @@
       <w:tr>
         <w:trPr>
           <w:trHeight w:val="418"/>
+          <w:jc w:val="center"/>
         </w:trPr>
         <w:tc>
           <w:tcPr>
@@ -19689,6 +19671,7 @@
       <w:tr>
         <w:trPr>
           <w:trHeight w:val="470"/>
+          <w:jc w:val="center"/>
         </w:trPr>
         <w:tc>
           <w:tcPr>
@@ -19939,6 +19922,7 @@
       <w:tr>
         <w:trPr>
           <w:trHeight w:val="363"/>
+          <w:jc w:val="center"/>
         </w:trPr>
         <w:tc>
           <w:tcPr>
@@ -20599,7 +20583,7 @@
           <w:noProof/>
         </w:rPr>
         <w:drawing>
-          <wp:anchor distT="0" distB="0" distL="114300" distR="114300" simplePos="0" relativeHeight="251658752" behindDoc="0" locked="0" layoutInCell="1" allowOverlap="1" wp14:anchorId="217E59AF" wp14:editId="5B1EA908">
+          <wp:anchor distT="0" distB="0" distL="114300" distR="114300" simplePos="0" relativeHeight="251659264" behindDoc="0" locked="0" layoutInCell="1" allowOverlap="1" wp14:anchorId="217E59AF" wp14:editId="5B1EA908">
             <wp:simplePos x="0" y="0"/>
             <wp:positionH relativeFrom="column">
               <wp:posOffset>616989</wp:posOffset>
@@ -20622,7 +20606,7 @@
                     <pic:cNvPicPr/>
                   </pic:nvPicPr>
                   <pic:blipFill>
-                    <a:blip r:embed="rId26">
+                    <a:blip r:embed="rId24">
                       <a:extLst>
                         <a:ext uri="{28A0092B-C50C-407E-A947-70E740481C1C}">
                           <a14:useLocalDpi xmlns:a14="http://schemas.microsoft.com/office/drawing/2010/main" val="0"/>
@@ -20654,130 +20638,6 @@
         <w:pStyle w:val="BodyText"/>
         <w:spacing w:before="140"/>
         <w:ind w:left="666"/>
-      </w:pPr>
-      <w:r>
-        <w:t>Thay</w:t>
-      </w:r>
-      <w:r>
-        <w:rPr>
-          <w:spacing w:val="-2"/>
-        </w:rPr>
-        <w:t xml:space="preserve"> </w:t>
-      </w:r>
-      <w:r>
-        <w:t>thế</w:t>
-      </w:r>
-      <w:r>
-        <w:rPr>
-          <w:spacing w:val="-1"/>
-        </w:rPr>
-        <w:t xml:space="preserve"> </w:t>
-      </w:r>
-      <w:r>
-        <w:t>công</w:t>
-      </w:r>
-      <w:r>
-        <w:rPr>
-          <w:spacing w:val="-2"/>
-        </w:rPr>
-        <w:t xml:space="preserve"> </w:t>
-      </w:r>
-      <w:r>
-        <w:t>thức của</w:t>
-      </w:r>
-      <w:r>
-        <w:rPr>
-          <w:spacing w:val="1"/>
-        </w:rPr>
-        <w:t xml:space="preserve"> </w:t>
-      </w:r>
-      <w:r>
-        <w:t>phép</w:t>
-      </w:r>
-      <w:r>
-        <w:rPr>
-          <w:spacing w:val="-1"/>
-        </w:rPr>
-        <w:t xml:space="preserve"> </w:t>
-      </w:r>
-      <w:r>
-        <w:t>trộn</w:t>
-      </w:r>
-      <w:r>
-        <w:rPr>
-          <w:spacing w:val="-2"/>
-        </w:rPr>
-        <w:t xml:space="preserve"> </w:t>
-      </w:r>
-      <w:r>
-        <w:t>cột</w:t>
-      </w:r>
-      <w:r>
-        <w:rPr>
-          <w:spacing w:val="-1"/>
-        </w:rPr>
-        <w:t xml:space="preserve"> </w:t>
-      </w:r>
-      <w:r>
-        <w:t>vào</w:t>
-      </w:r>
-      <w:r>
-        <w:rPr>
-          <w:spacing w:val="-2"/>
-        </w:rPr>
-        <w:t xml:space="preserve"> </w:t>
-      </w:r>
-      <w:r>
-        <w:t>thì</w:t>
-      </w:r>
-      <w:r>
-        <w:rPr>
-          <w:spacing w:val="-1"/>
-        </w:rPr>
-        <w:t xml:space="preserve"> </w:t>
-      </w:r>
-      <w:r>
-        <w:t>ta thu</w:t>
-      </w:r>
-      <w:r>
-        <w:rPr>
-          <w:spacing w:val="-1"/>
-        </w:rPr>
-        <w:t xml:space="preserve"> </w:t>
-      </w:r>
-      <w:r>
-        <w:t>được</w:t>
-      </w:r>
-      <w:r>
-        <w:rPr>
-          <w:spacing w:val="-2"/>
-        </w:rPr>
-        <w:t xml:space="preserve"> </w:t>
-      </w:r>
-      <w:r>
-        <w:t>công</w:t>
-      </w:r>
-      <w:r>
-        <w:rPr>
-          <w:spacing w:val="-1"/>
-        </w:rPr>
-        <w:t xml:space="preserve"> </w:t>
-      </w:r>
-      <w:r>
-        <w:t>thức</w:t>
-      </w:r>
-      <w:r>
-        <w:rPr>
-          <w:spacing w:val="-2"/>
-        </w:rPr>
-        <w:t xml:space="preserve"> </w:t>
-      </w:r>
-      <w:r>
-        <w:t>sau.</w:t>
-      </w:r>
-    </w:p>
-    <w:p>
-      <w:pPr>
         <w:sectPr>
           <w:type w:val="continuous"/>
           <w:pgSz w:w="12240" w:h="15840"/>
@@ -20785,30 +20645,138 @@
           <w:cols w:space="720"/>
         </w:sectPr>
       </w:pPr>
+      <w:r>
+        <w:t>Thay</w:t>
+      </w:r>
+      <w:r>
+        <w:rPr>
+          <w:spacing w:val="-2"/>
+        </w:rPr>
+        <w:t xml:space="preserve"> </w:t>
+      </w:r>
+      <w:r>
+        <w:t>thế</w:t>
+      </w:r>
+      <w:r>
+        <w:rPr>
+          <w:spacing w:val="-1"/>
+        </w:rPr>
+        <w:t xml:space="preserve"> </w:t>
+      </w:r>
+      <w:r>
+        <w:t>công</w:t>
+      </w:r>
+      <w:r>
+        <w:rPr>
+          <w:spacing w:val="-2"/>
+        </w:rPr>
+        <w:t xml:space="preserve"> </w:t>
+      </w:r>
+      <w:r>
+        <w:t>thức của</w:t>
+      </w:r>
+      <w:r>
+        <w:rPr>
+          <w:spacing w:val="1"/>
+        </w:rPr>
+        <w:t xml:space="preserve"> </w:t>
+      </w:r>
+      <w:r>
+        <w:t>phép</w:t>
+      </w:r>
+      <w:r>
+        <w:rPr>
+          <w:spacing w:val="-1"/>
+        </w:rPr>
+        <w:t xml:space="preserve"> </w:t>
+      </w:r>
+      <w:r>
+        <w:t>trộn</w:t>
+      </w:r>
+      <w:r>
+        <w:rPr>
+          <w:spacing w:val="-2"/>
+        </w:rPr>
+        <w:t xml:space="preserve"> </w:t>
+      </w:r>
+      <w:r>
+        <w:t>cột</w:t>
+      </w:r>
+      <w:r>
+        <w:rPr>
+          <w:spacing w:val="-1"/>
+        </w:rPr>
+        <w:t xml:space="preserve"> </w:t>
+      </w:r>
+      <w:r>
+        <w:t>vào</w:t>
+      </w:r>
+      <w:r>
+        <w:rPr>
+          <w:spacing w:val="-2"/>
+        </w:rPr>
+        <w:t xml:space="preserve"> </w:t>
+      </w:r>
+      <w:r>
+        <w:t>thì</w:t>
+      </w:r>
+      <w:r>
+        <w:rPr>
+          <w:spacing w:val="-1"/>
+        </w:rPr>
+        <w:t xml:space="preserve"> </w:t>
+      </w:r>
+      <w:r>
+        <w:t>ta thu</w:t>
+      </w:r>
+      <w:r>
+        <w:rPr>
+          <w:spacing w:val="-1"/>
+        </w:rPr>
+        <w:t xml:space="preserve"> </w:t>
+      </w:r>
+      <w:r>
+        <w:t>được</w:t>
+      </w:r>
+      <w:r>
+        <w:rPr>
+          <w:spacing w:val="-2"/>
+        </w:rPr>
+        <w:t xml:space="preserve"> </w:t>
+      </w:r>
+      <w:r>
+        <w:t>công</w:t>
+      </w:r>
+      <w:r>
+        <w:rPr>
+          <w:spacing w:val="-1"/>
+        </w:rPr>
+        <w:t xml:space="preserve"> </w:t>
+      </w:r>
+      <w:r>
+        <w:t>thức</w:t>
+      </w:r>
+      <w:r>
+        <w:rPr>
+          <w:spacing w:val="-2"/>
+        </w:rPr>
+        <w:t xml:space="preserve"> </w:t>
+      </w:r>
+      <w:r>
+        <w:t>sau</w:t>
+      </w:r>
     </w:p>
     <w:p>
       <w:pPr>
         <w:spacing w:line="344" w:lineRule="exact"/>
-        <w:rPr>
-          <w:rFonts w:ascii="Cambria Math" w:eastAsia="Cambria Math"/>
-          <w:sz w:val="18"/>
-        </w:rPr>
-        <w:sectPr>
-          <w:type w:val="continuous"/>
-          <w:pgSz w:w="12240" w:h="15840"/>
-          <w:pgMar w:top="1380" w:right="720" w:bottom="280" w:left="1340" w:header="720" w:footer="720" w:gutter="0"/>
-          <w:cols w:num="2" w:space="720" w:equalWidth="0">
-            <w:col w:w="5016" w:space="40"/>
-            <w:col w:w="5124"/>
-          </w:cols>
-        </w:sectPr>
       </w:pPr>
       <w:r>
         <w:rPr>
           <w:noProof/>
         </w:rPr>
+        <w:lastRenderedPageBreak/>
         <w:drawing>
-          <wp:anchor distT="0" distB="0" distL="114300" distR="114300" simplePos="0" relativeHeight="251663872" behindDoc="0" locked="0" layoutInCell="1" allowOverlap="1" wp14:anchorId="4C158CE2" wp14:editId="42476F93">
+          <wp:anchor distT="0" distB="0" distL="114300" distR="114300" simplePos="0" relativeHeight="251669504" behindDoc="0" locked="0" layoutInCell="1" allowOverlap="1" wp14:anchorId="4C158CE2" wp14:editId="42476F93">
             <wp:simplePos x="0" y="0"/>
             <wp:positionH relativeFrom="column">
               <wp:posOffset>693305</wp:posOffset>
@@ -20831,7 +20799,7 @@
                     <pic:cNvPicPr/>
                   </pic:nvPicPr>
                   <pic:blipFill>
-                    <a:blip r:embed="rId27">
+                    <a:blip r:embed="rId25">
                       <a:extLst>
                         <a:ext uri="{28A0092B-C50C-407E-A947-70E740481C1C}">
                           <a14:useLocalDpi xmlns:a14="http://schemas.microsoft.com/office/drawing/2010/main" val="0"/>
@@ -20863,20 +20831,12 @@
           </wp:anchor>
         </w:drawing>
       </w:r>
-    </w:p>
-    <w:p>
-      <w:pPr>
-        <w:pStyle w:val="BodyText"/>
-        <w:spacing w:before="141"/>
-        <w:ind w:left="666"/>
-      </w:pPr>
       <w:r>
         <w:rPr>
           <w:noProof/>
         </w:rPr>
-        <w:lastRenderedPageBreak/>
         <w:drawing>
-          <wp:anchor distT="0" distB="0" distL="114300" distR="114300" simplePos="0" relativeHeight="251664896" behindDoc="0" locked="0" layoutInCell="1" allowOverlap="1" wp14:anchorId="2850CDC4" wp14:editId="499021CF">
+          <wp:anchor distT="0" distB="0" distL="114300" distR="114300" simplePos="0" relativeHeight="251673600" behindDoc="0" locked="0" layoutInCell="1" allowOverlap="1" wp14:anchorId="2850CDC4" wp14:editId="499021CF">
             <wp:simplePos x="0" y="0"/>
             <wp:positionH relativeFrom="column">
               <wp:posOffset>721360</wp:posOffset>
@@ -20899,7 +20859,7 @@
                     <pic:cNvPicPr/>
                   </pic:nvPicPr>
                   <pic:blipFill>
-                    <a:blip r:embed="rId28">
+                    <a:blip r:embed="rId26">
                       <a:extLst>
                         <a:ext uri="{28A0092B-C50C-407E-A947-70E740481C1C}">
                           <a14:useLocalDpi xmlns:a14="http://schemas.microsoft.com/office/drawing/2010/main" val="0"/>
@@ -21010,27 +20970,18 @@
         <w:t xml:space="preserve"> </w:t>
       </w:r>
       <w:r>
-        <w:t>mãn:</w:t>
+        <w:t>mãn</w:t>
       </w:r>
     </w:p>
     <w:p>
       <w:pPr>
+        <w:spacing w:line="344" w:lineRule="exact"/>
         <w:sectPr>
           <w:type w:val="continuous"/>
           <w:pgSz w:w="12240" w:h="15840"/>
           <w:pgMar w:top="1380" w:right="720" w:bottom="280" w:left="1340" w:header="720" w:footer="720" w:gutter="0"/>
           <w:cols w:space="720"/>
         </w:sectPr>
-      </w:pPr>
-    </w:p>
-    <w:p>
-      <w:pPr>
-        <w:pStyle w:val="BodyText"/>
-        <w:spacing w:before="8"/>
-        <w:rPr>
-          <w:rFonts w:ascii="Cambria Math"/>
-          <w:sz w:val="19"/>
-        </w:rPr>
       </w:pPr>
     </w:p>
     <w:p>
@@ -22594,44 +22545,66 @@
         <w:spacing w:before="147" w:after="0" w:line="240" w:lineRule="auto"/>
         <w:ind w:hanging="361"/>
         <w:jc w:val="both"/>
-      </w:pPr>
-      <w:r>
+        <w:rPr>
+          <w:sz w:val="28"/>
+        </w:rPr>
+      </w:pPr>
+      <w:r>
+        <w:rPr>
+          <w:sz w:val="28"/>
+        </w:rPr>
         <w:t>Cộng</w:t>
       </w:r>
       <w:r>
         <w:rPr>
           <w:spacing w:val="-3"/>
-        </w:rPr>
-        <w:t xml:space="preserve"> </w:t>
-      </w:r>
-      <w:r>
+          <w:sz w:val="28"/>
+        </w:rPr>
+        <w:t xml:space="preserve"> </w:t>
+      </w:r>
+      <w:r>
+        <w:rPr>
+          <w:sz w:val="28"/>
+        </w:rPr>
         <w:t>với khóa</w:t>
       </w:r>
       <w:r>
         <w:rPr>
           <w:spacing w:val="-2"/>
-        </w:rPr>
-        <w:t xml:space="preserve"> </w:t>
-      </w:r>
-      <w:r>
+          <w:sz w:val="28"/>
+        </w:rPr>
+        <w:t xml:space="preserve"> </w:t>
+      </w:r>
+      <w:r>
+        <w:rPr>
+          <w:sz w:val="28"/>
+        </w:rPr>
         <w:t>(add</w:t>
       </w:r>
       <w:r>
         <w:rPr>
           <w:spacing w:val="-2"/>
-        </w:rPr>
-        <w:t xml:space="preserve"> </w:t>
-      </w:r>
-      <w:r>
+          <w:sz w:val="28"/>
+        </w:rPr>
+        <w:t xml:space="preserve"> </w:t>
+      </w:r>
+      <w:r>
+        <w:rPr>
+          <w:sz w:val="28"/>
+        </w:rPr>
         <w:t>round</w:t>
       </w:r>
       <w:r>
         <w:rPr>
           <w:spacing w:val="-2"/>
-        </w:rPr>
-        <w:t xml:space="preserve"> </w:t>
-      </w:r>
-      <w:r>
+          <w:sz w:val="28"/>
+        </w:rPr>
+        <w:t xml:space="preserve"> </w:t>
+      </w:r>
+      <w:r>
+        <w:rPr>
+          <w:sz w:val="28"/>
+        </w:rPr>
         <w:t>key)</w:t>
       </w:r>
     </w:p>
@@ -22971,7 +22944,7 @@
           <w:noProof/>
         </w:rPr>
         <w:drawing>
-          <wp:anchor distT="0" distB="0" distL="0" distR="0" simplePos="0" relativeHeight="251654656" behindDoc="0" locked="0" layoutInCell="1" allowOverlap="1" wp14:anchorId="1C172D04" wp14:editId="6CFD4F9B">
+          <wp:anchor distT="0" distB="0" distL="0" distR="0" simplePos="0" relativeHeight="251651072" behindDoc="0" locked="0" layoutInCell="1" allowOverlap="1" wp14:anchorId="1C172D04" wp14:editId="6CFD4F9B">
             <wp:simplePos x="0" y="0"/>
             <wp:positionH relativeFrom="page">
               <wp:posOffset>1428750</wp:posOffset>
@@ -22994,7 +22967,7 @@
                     <pic:cNvPicPr/>
                   </pic:nvPicPr>
                   <pic:blipFill>
-                    <a:blip r:embed="rId29" cstate="print"/>
+                    <a:blip r:embed="rId27" cstate="print"/>
                     <a:stretch>
                       <a:fillRect/>
                     </a:stretch>
@@ -23148,26 +23121,40 @@
         <w:spacing w:before="148" w:after="0" w:line="240" w:lineRule="auto"/>
         <w:ind w:hanging="361"/>
         <w:jc w:val="left"/>
-      </w:pPr>
-      <w:r>
+        <w:rPr>
+          <w:sz w:val="28"/>
+        </w:rPr>
+      </w:pPr>
+      <w:r>
+        <w:rPr>
+          <w:sz w:val="28"/>
+        </w:rPr>
         <w:t>Mở</w:t>
       </w:r>
       <w:r>
         <w:rPr>
           <w:spacing w:val="-3"/>
-        </w:rPr>
-        <w:t xml:space="preserve"> </w:t>
-      </w:r>
-      <w:r>
+          <w:sz w:val="28"/>
+        </w:rPr>
+        <w:t xml:space="preserve"> </w:t>
+      </w:r>
+      <w:r>
+        <w:rPr>
+          <w:sz w:val="28"/>
+        </w:rPr>
         <w:t>rộng</w:t>
       </w:r>
       <w:r>
         <w:rPr>
           <w:spacing w:val="-1"/>
-        </w:rPr>
-        <w:t xml:space="preserve"> </w:t>
-      </w:r>
-      <w:r>
+          <w:sz w:val="28"/>
+        </w:rPr>
+        <w:t xml:space="preserve"> </w:t>
+      </w:r>
+      <w:r>
+        <w:rPr>
+          <w:sz w:val="28"/>
+        </w:rPr>
         <w:t>khóa</w:t>
       </w:r>
     </w:p>
@@ -24669,6 +24656,13 @@
       <w:r>
         <w:t>phân (hexadecimal).</w:t>
       </w:r>
+    </w:p>
+    <w:p>
+      <w:pPr>
+        <w:pStyle w:val="BodyText"/>
+        <w:ind w:left="100"/>
+        <w:jc w:val="both"/>
+      </w:pPr>
     </w:p>
     <w:p>
       <w:pPr>
@@ -25416,7 +25410,7 @@
                     <pic:cNvPicPr/>
                   </pic:nvPicPr>
                   <pic:blipFill>
-                    <a:blip r:embed="rId30" cstate="print"/>
+                    <a:blip r:embed="rId28" cstate="print"/>
                     <a:stretch>
                       <a:fillRect/>
                     </a:stretch>
@@ -27474,7 +27468,7 @@
         </w:rPr>
       </w:pPr>
     </w:p>
-    <w:bookmarkEnd w:id="7"/>
+    <w:bookmarkEnd w:id="6"/>
     <w:p>
       <w:pPr>
         <w:spacing w:after="200"/>
@@ -27530,17 +27524,6 @@
 </file>
 
 <file path=word/footer1.xml><?xml version="1.0" encoding="utf-8"?>
-<w:ftr xmlns:wpc="http://schemas.microsoft.com/office/word/2010/wordprocessingCanvas" xmlns:cx="http://schemas.microsoft.com/office/drawing/2014/chartex" xmlns:cx1="http://schemas.microsoft.com/office/drawing/2015/9/8/chartex" xmlns:cx2="http://schemas.microsoft.com/office/drawing/2015/10/21/chartex" xmlns:cx3="http://schemas.microsoft.com/office/drawing/2016/5/9/chartex" xmlns:cx4="http://schemas.microsoft.com/office/drawing/2016/5/10/chartex" xmlns:cx5="http://schemas.microsoft.com/office/drawing/2016/5/11/chartex" xmlns:cx6="http://schemas.microsoft.com/office/drawing/2016/5/12/chartex" xmlns:cx7="http://schemas.microsoft.com/office/drawing/2016/5/13/chartex" xmlns:cx8="http://schemas.microsoft.com/office/drawing/2016/5/14/chartex" xmlns:mc="http://schemas.openxmlformats.org/markup-compatibility/2006" xmlns:aink="http://schemas.microsoft.com/office/drawing/2016/ink" xmlns:am3d="http://schemas.microsoft.com/office/drawing/2017/model3d" xmlns:o="urn:schemas-microsoft-com:office:office" xmlns:r="http://schemas.openxmlformats.org/officeDocument/2006/relationships" xmlns:m="http://schemas.openxmlformats.org/officeDocument/2006/math" xmlns:v="urn:schemas-microsoft-com:vml" xmlns:wp14="http://schemas.microsoft.com/office/word/2010/wordprocessingDrawing" xmlns:wp="http://schemas.openxmlformats.org/drawingml/2006/wordprocessingDrawing" xmlns:w10="urn:schemas-microsoft-com:office:word" xmlns:w="http://schemas.openxmlformats.org/wordprocessingml/2006/main" xmlns:w14="http://schemas.microsoft.com/office/word/2010/wordml" xmlns:w15="http://schemas.microsoft.com/office/word/2012/wordml" xmlns:w16cid="http://schemas.microsoft.com/office/word/2016/wordml/cid" xmlns:w16se="http://schemas.microsoft.com/office/word/2015/wordml/symex" xmlns:wpg="http://schemas.microsoft.com/office/word/2010/wordprocessingGroup" xmlns:wpi="http://schemas.microsoft.com/office/word/2010/wordprocessingInk" xmlns:wne="http://schemas.microsoft.com/office/word/2006/wordml" xmlns:wps="http://schemas.microsoft.com/office/word/2010/wordprocessingShape" mc:Ignorable="w14 w15 w16se w16cid wp14">
-  <w:p>
-    <w:pPr>
-      <w:pStyle w:val="Footer"/>
-      <w:jc w:val="center"/>
-    </w:pPr>
-  </w:p>
-</w:ftr>
-</file>
-
-<file path=word/footer2.xml><?xml version="1.0" encoding="utf-8"?>
 <w:ftr xmlns:wpc="http://schemas.microsoft.com/office/word/2010/wordprocessingCanvas" xmlns:cx="http://schemas.microsoft.com/office/drawing/2014/chartex" xmlns:cx1="http://schemas.microsoft.com/office/drawing/2015/9/8/chartex" xmlns:cx2="http://schemas.microsoft.com/office/drawing/2015/10/21/chartex" xmlns:cx3="http://schemas.microsoft.com/office/drawing/2016/5/9/chartex" xmlns:cx4="http://schemas.microsoft.com/office/drawing/2016/5/10/chartex" xmlns:cx5="http://schemas.microsoft.com/office/drawing/2016/5/11/chartex" xmlns:cx6="http://schemas.microsoft.com/office/drawing/2016/5/12/chartex" xmlns:cx7="http://schemas.microsoft.com/office/drawing/2016/5/13/chartex" xmlns:cx8="http://schemas.microsoft.com/office/drawing/2016/5/14/chartex" xmlns:mc="http://schemas.openxmlformats.org/markup-compatibility/2006" xmlns:aink="http://schemas.microsoft.com/office/drawing/2016/ink" xmlns:am3d="http://schemas.microsoft.com/office/drawing/2017/model3d" xmlns:o="urn:schemas-microsoft-com:office:office" xmlns:r="http://schemas.openxmlformats.org/officeDocument/2006/relationships" xmlns:m="http://schemas.openxmlformats.org/officeDocument/2006/math" xmlns:v="urn:schemas-microsoft-com:vml" xmlns:wp14="http://schemas.microsoft.com/office/word/2010/wordprocessingDrawing" xmlns:wp="http://schemas.openxmlformats.org/drawingml/2006/wordprocessingDrawing" xmlns:w10="urn:schemas-microsoft-com:office:word" xmlns:w="http://schemas.openxmlformats.org/wordprocessingml/2006/main" xmlns:w14="http://schemas.microsoft.com/office/word/2010/wordml" xmlns:w15="http://schemas.microsoft.com/office/word/2012/wordml" xmlns:w16cid="http://schemas.microsoft.com/office/word/2016/wordml/cid" xmlns:w16se="http://schemas.microsoft.com/office/word/2015/wordml/symex" xmlns:wpg="http://schemas.microsoft.com/office/word/2010/wordprocessingGroup" xmlns:wpi="http://schemas.microsoft.com/office/word/2010/wordprocessingInk" xmlns:wne="http://schemas.microsoft.com/office/word/2006/wordml" xmlns:wps="http://schemas.microsoft.com/office/word/2010/wordprocessingShape" mc:Ignorable="w14 w15 w16se w16cid wp14">
   <w:sdt>
     <w:sdtPr>
@@ -27616,21 +27599,6 @@
     </w:p>
   </w:footnote>
 </w:footnotes>
-</file>
-
-<file path=word/header1.xml><?xml version="1.0" encoding="utf-8"?>
-<w:hdr xmlns:wpc="http://schemas.microsoft.com/office/word/2010/wordprocessingCanvas" xmlns:cx="http://schemas.microsoft.com/office/drawing/2014/chartex" xmlns:cx1="http://schemas.microsoft.com/office/drawing/2015/9/8/chartex" xmlns:cx2="http://schemas.microsoft.com/office/drawing/2015/10/21/chartex" xmlns:cx3="http://schemas.microsoft.com/office/drawing/2016/5/9/chartex" xmlns:cx4="http://schemas.microsoft.com/office/drawing/2016/5/10/chartex" xmlns:cx5="http://schemas.microsoft.com/office/drawing/2016/5/11/chartex" xmlns:cx6="http://schemas.microsoft.com/office/drawing/2016/5/12/chartex" xmlns:cx7="http://schemas.microsoft.com/office/drawing/2016/5/13/chartex" xmlns:cx8="http://schemas.microsoft.com/office/drawing/2016/5/14/chartex" xmlns:mc="http://schemas.openxmlformats.org/markup-compatibility/2006" xmlns:aink="http://schemas.microsoft.com/office/drawing/2016/ink" xmlns:am3d="http://schemas.microsoft.com/office/drawing/2017/model3d" xmlns:o="urn:schemas-microsoft-com:office:office" xmlns:r="http://schemas.openxmlformats.org/officeDocument/2006/relationships" xmlns:m="http://schemas.openxmlformats.org/officeDocument/2006/math" xmlns:v="urn:schemas-microsoft-com:vml" xmlns:wp14="http://schemas.microsoft.com/office/word/2010/wordprocessingDrawing" xmlns:wp="http://schemas.openxmlformats.org/drawingml/2006/wordprocessingDrawing" xmlns:w10="urn:schemas-microsoft-com:office:word" xmlns:w="http://schemas.openxmlformats.org/wordprocessingml/2006/main" xmlns:w14="http://schemas.microsoft.com/office/word/2010/wordml" xmlns:w15="http://schemas.microsoft.com/office/word/2012/wordml" xmlns:w16cid="http://schemas.microsoft.com/office/word/2016/wordml/cid" xmlns:w16se="http://schemas.microsoft.com/office/word/2015/wordml/symex" xmlns:wpg="http://schemas.microsoft.com/office/word/2010/wordprocessingGroup" xmlns:wpi="http://schemas.microsoft.com/office/word/2010/wordprocessingInk" xmlns:wne="http://schemas.microsoft.com/office/word/2006/wordml" xmlns:wps="http://schemas.microsoft.com/office/word/2010/wordprocessingShape" mc:Ignorable="w14 w15 w16se w16cid wp14">
-  <w:p>
-    <w:pPr>
-      <w:pStyle w:val="Header"/>
-    </w:pPr>
-  </w:p>
-  <w:p>
-    <w:pPr>
-      <w:pStyle w:val="Header"/>
-    </w:pPr>
-  </w:p>
-</w:hdr>
 </file>
 
 <file path=word/numbering.xml><?xml version="1.0" encoding="utf-8"?>
@@ -32139,7 +32107,7 @@
     <w:lsdException w:name="Table Web 2" w:semiHidden="1" w:unhideWhenUsed="1"/>
     <w:lsdException w:name="Table Web 3" w:semiHidden="1" w:unhideWhenUsed="1"/>
     <w:lsdException w:name="Balloon Text" w:semiHidden="1" w:unhideWhenUsed="1"/>
-    <w:lsdException w:name="Table Grid" w:semiHidden="1" w:uiPriority="59" w:unhideWhenUsed="1"/>
+    <w:lsdException w:name="Table Grid" w:uiPriority="59"/>
     <w:lsdException w:name="Table Theme" w:semiHidden="1" w:unhideWhenUsed="1"/>
     <w:lsdException w:name="Placeholder Text" w:semiHidden="1"/>
     <w:lsdException w:name="No Spacing" w:uiPriority="1" w:qFormat="1"/>
@@ -33400,7 +33368,7 @@
 </file>
 
 <file path=customXml/itemProps1.xml><?xml version="1.0" encoding="utf-8"?>
-<ds:datastoreItem xmlns:ds="http://schemas.openxmlformats.org/officeDocument/2006/customXml" ds:itemID="{5EE36D83-C9CE-4C6F-BAB2-5FC14D003A34}">
+<ds:datastoreItem xmlns:ds="http://schemas.openxmlformats.org/officeDocument/2006/customXml" ds:itemID="{D85072DB-4E69-4A9D-ABF5-A649F4AD9C2C}">
   <ds:schemaRefs>
     <ds:schemaRef ds:uri="http://schemas.openxmlformats.org/officeDocument/2006/bibliography"/>
   </ds:schemaRefs>

</xml_diff>